<commit_message>
Make the code work when not in the directory with the starting code Update the instructions to include installation directions
</commit_message>
<xml_diff>
--- a/matlab/TS_Package/Instructions.docx
+++ b/matlab/TS_Package/Instructions.docx
@@ -206,87 +206,163 @@
         </w:rPr>
         <w:t>Installation</w:t>
       </w:r>
-    </w:p>
-    <w:p>
-      <w:pPr>
-        <w:rPr>
-          <w:rFonts w:ascii="Times New Roman" w:hAnsi="Times New Roman" w:cs="Times New Roman"/>
-        </w:rPr>
-      </w:pPr>
-      <w:r>
-        <w:rPr>
-          <w:rFonts w:ascii="Times New Roman" w:hAnsi="Times New Roman" w:cs="Times New Roman"/>
-        </w:rPr>
-        <w:t>To be completed…</w:t>
-      </w:r>
+      <w:r>
+        <w:rPr>
+          <w:rFonts w:ascii="Times New Roman" w:hAnsi="Times New Roman" w:cs="Times New Roman"/>
+          <w:b/>
+        </w:rPr>
+        <w:t xml:space="preserve"> &amp; Operation</w:t>
+      </w:r>
+    </w:p>
+    <w:p>
+      <w:pPr>
+        <w:pStyle w:val="ListParagraph"/>
+        <w:numPr>
+          <w:ilvl w:val="0"/>
+          <w:numId w:val="5"/>
+        </w:numPr>
+        <w:rPr>
+          <w:rFonts w:ascii="Times New Roman" w:hAnsi="Times New Roman" w:cs="Times New Roman"/>
+        </w:rPr>
+      </w:pPr>
+      <w:r>
+        <w:rPr>
+          <w:rFonts w:ascii="Times New Roman" w:hAnsi="Times New Roman" w:cs="Times New Roman"/>
+        </w:rPr>
+        <w:t xml:space="preserve">Either unzip the packaged version of the code or check out the code from the </w:t>
+      </w:r>
+      <w:proofErr w:type="spellStart"/>
+      <w:r>
+        <w:rPr>
+          <w:rFonts w:ascii="Times New Roman" w:hAnsi="Times New Roman" w:cs="Times New Roman"/>
+        </w:rPr>
+        <w:t>Bitbucket</w:t>
+      </w:r>
+      <w:proofErr w:type="spellEnd"/>
+      <w:r>
+        <w:rPr>
+          <w:rFonts w:ascii="Times New Roman" w:hAnsi="Times New Roman" w:cs="Times New Roman"/>
+        </w:rPr>
+        <w:t xml:space="preserve"> repository to somewhere convenient.</w:t>
+      </w:r>
+    </w:p>
+    <w:p>
+      <w:pPr>
+        <w:pStyle w:val="ListParagraph"/>
+        <w:numPr>
+          <w:ilvl w:val="0"/>
+          <w:numId w:val="5"/>
+        </w:numPr>
+        <w:rPr>
+          <w:rFonts w:ascii="Times New Roman" w:hAnsi="Times New Roman" w:cs="Times New Roman"/>
+        </w:rPr>
+      </w:pPr>
+      <w:r>
+        <w:rPr>
+          <w:rFonts w:ascii="Times New Roman" w:hAnsi="Times New Roman" w:cs="Times New Roman"/>
+        </w:rPr>
+        <w:t>Either add th</w:t>
+      </w:r>
+      <w:r>
+        <w:rPr>
+          <w:rFonts w:ascii="Times New Roman" w:hAnsi="Times New Roman" w:cs="Times New Roman"/>
+        </w:rPr>
+        <w:t xml:space="preserve">e </w:t>
+      </w:r>
+      <w:proofErr w:type="spellStart"/>
+      <w:r>
+        <w:rPr>
+          <w:rFonts w:ascii="Times New Roman" w:hAnsi="Times New Roman" w:cs="Times New Roman"/>
+        </w:rPr>
+        <w:t>toplevel</w:t>
+      </w:r>
+      <w:proofErr w:type="spellEnd"/>
+      <w:r>
+        <w:rPr>
+          <w:rFonts w:ascii="Times New Roman" w:hAnsi="Times New Roman" w:cs="Times New Roman"/>
+        </w:rPr>
+        <w:t xml:space="preserve"> directory to the </w:t>
+      </w:r>
+      <w:proofErr w:type="spellStart"/>
+      <w:r>
+        <w:rPr>
+          <w:rFonts w:ascii="Times New Roman" w:hAnsi="Times New Roman" w:cs="Times New Roman"/>
+        </w:rPr>
+        <w:t>Matlab</w:t>
+      </w:r>
+      <w:proofErr w:type="spellEnd"/>
+      <w:r>
+        <w:rPr>
+          <w:rFonts w:ascii="Times New Roman" w:hAnsi="Times New Roman" w:cs="Times New Roman"/>
+        </w:rPr>
+        <w:t xml:space="preserve"> path or change into that directory using </w:t>
+      </w:r>
+      <w:proofErr w:type="spellStart"/>
+      <w:r>
+        <w:rPr>
+          <w:rFonts w:ascii="Times New Roman" w:hAnsi="Times New Roman" w:cs="Times New Roman"/>
+        </w:rPr>
+        <w:t>Matlab.</w:t>
+      </w:r>
+      <w:proofErr w:type="spellEnd"/>
+    </w:p>
+    <w:p>
+      <w:pPr>
+        <w:pStyle w:val="ListParagraph"/>
+        <w:numPr>
+          <w:ilvl w:val="0"/>
+          <w:numId w:val="5"/>
+        </w:numPr>
+        <w:rPr>
+          <w:rFonts w:ascii="Times New Roman" w:hAnsi="Times New Roman" w:cs="Times New Roman"/>
+        </w:rPr>
+      </w:pPr>
+      <w:r>
+        <w:rPr>
+          <w:rFonts w:ascii="Times New Roman" w:hAnsi="Times New Roman" w:cs="Times New Roman"/>
+        </w:rPr>
+        <w:t xml:space="preserve">Run the code by typing </w:t>
+      </w:r>
+      <w:proofErr w:type="spellStart"/>
+      <w:r>
+        <w:rPr>
+          <w:rFonts w:ascii="Courier New" w:hAnsi="Courier New" w:cs="Courier New"/>
+        </w:rPr>
+        <w:t>ComputeSolidElasticSphereTS</w:t>
+      </w:r>
+      <w:proofErr w:type="spellEnd"/>
+      <w:r>
+        <w:rPr>
+          <w:rFonts w:ascii="Times New Roman" w:hAnsi="Times New Roman" w:cs="Times New Roman"/>
+        </w:rPr>
+        <w:t xml:space="preserve"> in the </w:t>
+      </w:r>
+      <w:proofErr w:type="spellStart"/>
+      <w:r>
+        <w:rPr>
+          <w:rFonts w:ascii="Times New Roman" w:hAnsi="Times New Roman" w:cs="Times New Roman"/>
+        </w:rPr>
+        <w:t>Matlab</w:t>
+      </w:r>
+      <w:proofErr w:type="spellEnd"/>
+      <w:r>
+        <w:rPr>
+          <w:rFonts w:ascii="Times New Roman" w:hAnsi="Times New Roman" w:cs="Times New Roman"/>
+        </w:rPr>
+        <w:t xml:space="preserve"> window.</w:t>
+      </w:r>
+    </w:p>
+    <w:p>
+      <w:pPr>
+        <w:rPr>
+          <w:rFonts w:ascii="Times New Roman" w:hAnsi="Times New Roman" w:cs="Times New Roman"/>
+        </w:rPr>
+      </w:pPr>
       <w:r>
         <w:rPr>
           <w:rFonts w:ascii="Times New Roman" w:hAnsi="Times New Roman" w:cs="Times New Roman"/>
         </w:rPr>
         <w:br w:type="page"/>
-      </w:r>
-    </w:p>
-    <w:p>
-      <w:pPr>
-        <w:rPr>
-          <w:rFonts w:ascii="Times New Roman" w:hAnsi="Times New Roman" w:cs="Times New Roman"/>
-        </w:rPr>
-      </w:pPr>
-    </w:p>
-    <w:p>
-      <w:pPr>
-        <w:rPr>
-          <w:rFonts w:ascii="Times New Roman" w:hAnsi="Times New Roman" w:cs="Times New Roman"/>
-          <w:b/>
-        </w:rPr>
-      </w:pPr>
-      <w:r>
-        <w:rPr>
-          <w:rFonts w:ascii="Times New Roman" w:hAnsi="Times New Roman" w:cs="Times New Roman"/>
-          <w:b/>
-        </w:rPr>
-        <w:t>Operation</w:t>
-      </w:r>
-    </w:p>
-    <w:p>
-      <w:pPr>
-        <w:rPr>
-          <w:rFonts w:ascii="Times New Roman" w:hAnsi="Times New Roman" w:cs="Times New Roman"/>
-        </w:rPr>
-      </w:pPr>
-      <w:r>
-        <w:rPr>
-          <w:rFonts w:ascii="Times New Roman" w:hAnsi="Times New Roman" w:cs="Times New Roman"/>
-        </w:rPr>
-        <w:t xml:space="preserve">Run the code by typing </w:t>
-      </w:r>
-      <w:proofErr w:type="spellStart"/>
-      <w:r>
-        <w:rPr>
-          <w:rFonts w:ascii="Courier New" w:hAnsi="Courier New" w:cs="Courier New"/>
-        </w:rPr>
-        <w:t>ComputeSolidElasticSphereTS</w:t>
-      </w:r>
-      <w:proofErr w:type="spellEnd"/>
-      <w:r>
-        <w:rPr>
-          <w:rFonts w:ascii="Times New Roman" w:hAnsi="Times New Roman" w:cs="Times New Roman"/>
-        </w:rPr>
-        <w:t xml:space="preserve"> in the </w:t>
-      </w:r>
-      <w:proofErr w:type="spellStart"/>
-      <w:r>
-        <w:rPr>
-          <w:rFonts w:ascii="Times New Roman" w:hAnsi="Times New Roman" w:cs="Times New Roman"/>
-        </w:rPr>
-        <w:t>Matlab</w:t>
-      </w:r>
-      <w:proofErr w:type="spellEnd"/>
-      <w:r>
-        <w:rPr>
-          <w:rFonts w:ascii="Times New Roman" w:hAnsi="Times New Roman" w:cs="Times New Roman"/>
-        </w:rPr>
-        <w:t xml:space="preserve"> window.</w:t>
       </w:r>
     </w:p>
     <w:p>
@@ -548,7 +624,6 @@
         <w:rPr>
           <w:rFonts w:ascii="Times New Roman" w:hAnsi="Times New Roman" w:cs="Times New Roman"/>
         </w:rPr>
-        <w:lastRenderedPageBreak/>
         <w:t>The default material properties are shown but they can be changed by the user.</w:t>
       </w:r>
     </w:p>
@@ -634,7 +709,7 @@
           <v:shape id="_x0000_i1025" type="#_x0000_t75" style="width:32.25pt;height:18pt" o:ole="">
             <v:imagedata r:id="rId8" o:title=""/>
           </v:shape>
-          <o:OLEObject Type="Embed" ProgID="Equation.3" ShapeID="_x0000_i1025" DrawAspect="Content" ObjectID="_1383894509" r:id="rId9"/>
+          <o:OLEObject Type="Embed" ProgID="Equation.3" ShapeID="_x0000_i1025" DrawAspect="Content" ObjectID="_1383896535" r:id="rId9"/>
         </w:object>
       </w:r>
     </w:p>
@@ -650,6 +725,7 @@
         <w:rPr>
           <w:rFonts w:ascii="Times New Roman" w:hAnsi="Times New Roman" w:cs="Times New Roman"/>
         </w:rPr>
+        <w:lastRenderedPageBreak/>
         <w:t xml:space="preserve">Cc = </w:t>
       </w:r>
       <w:proofErr w:type="spellStart"/>
@@ -894,7 +970,7 @@
           <v:shape id="_x0000_i1026" type="#_x0000_t75" style="width:32.25pt;height:18pt" o:ole="">
             <v:imagedata r:id="rId11" o:title=""/>
           </v:shape>
-          <o:OLEObject Type="Embed" ProgID="Equation.3" ShapeID="_x0000_i1026" DrawAspect="Content" ObjectID="_1383894510" r:id="rId12"/>
+          <o:OLEObject Type="Embed" ProgID="Equation.3" ShapeID="_x0000_i1026" DrawAspect="Content" ObjectID="_1383896536" r:id="rId12"/>
         </w:object>
       </w:r>
       <w:r>
@@ -990,6 +1066,7 @@
           <w:rFonts w:ascii="Times New Roman" w:hAnsi="Times New Roman" w:cs="Times New Roman"/>
           <w:noProof/>
         </w:rPr>
+        <w:lastRenderedPageBreak/>
         <w:pict>
           <v:rect id="Rectangle 12" o:spid="_x0000_s1037" style="position:absolute;left:0;text-align:left;margin-left:260.25pt;margin-top:74.55pt;width:166.5pt;height:32.25pt;z-index:251665408;visibility:visible;v-text-anchor:middle" o:gfxdata="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" filled="f" strokecolor="red" strokeweight="2pt"/>
         </w:pict>
@@ -1457,7 +1534,6 @@
         <w:rPr>
           <w:rFonts w:ascii="Times New Roman" w:hAnsi="Times New Roman" w:cs="Times New Roman"/>
         </w:rPr>
-        <w:lastRenderedPageBreak/>
         <w:t>Unit: percentage of the frequency range over which the average is taken</w:t>
       </w:r>
     </w:p>
@@ -1538,6 +1614,7 @@
           <w:rFonts w:ascii="Times New Roman" w:hAnsi="Times New Roman" w:cs="Times New Roman"/>
           <w:noProof/>
         </w:rPr>
+        <w:lastRenderedPageBreak/>
         <w:t>10-mm Tunsten Carbite (WC10) with the following parameters:</w:t>
       </w:r>
     </w:p>
@@ -1565,7 +1642,7 @@
           <v:shape id="_x0000_i1027" type="#_x0000_t75" style="width:105.75pt;height:95.25pt" o:ole="">
             <v:imagedata r:id="rId13" o:title=""/>
           </v:shape>
-          <o:OLEObject Type="Embed" ProgID="Equation.3" ShapeID="_x0000_i1027" DrawAspect="Content" ObjectID="_1383894511" r:id="rId14"/>
+          <o:OLEObject Type="Embed" ProgID="Equation.3" ShapeID="_x0000_i1027" DrawAspect="Content" ObjectID="_1383896537" r:id="rId14"/>
         </w:object>
       </w:r>
     </w:p>
@@ -2044,6 +2121,7 @@
           <w:rFonts w:ascii="Times New Roman" w:hAnsi="Times New Roman" w:cs="Times New Roman"/>
           <w:noProof/>
         </w:rPr>
+        <w:lastRenderedPageBreak/>
         <w:t>38.1-mm Tunsten Carbite (WC10) with the following parameters:</w:t>
       </w:r>
     </w:p>
@@ -2071,7 +2149,7 @@
           <v:shape id="_x0000_i1028" type="#_x0000_t75" style="width:105.75pt;height:95.25pt" o:ole="">
             <v:imagedata r:id="rId13" o:title=""/>
           </v:shape>
-          <o:OLEObject Type="Embed" ProgID="Equation.3" ShapeID="_x0000_i1028" DrawAspect="Content" ObjectID="_1383894512" r:id="rId18"/>
+          <o:OLEObject Type="Embed" ProgID="Equation.3" ShapeID="_x0000_i1028" DrawAspect="Content" ObjectID="_1383896538" r:id="rId18"/>
         </w:object>
       </w:r>
     </w:p>
@@ -2200,7 +2278,7 @@
           <v:shape id="_x0000_i1029" type="#_x0000_t75" style="width:57.75pt;height:14.25pt" o:ole="">
             <v:imagedata r:id="rId19" o:title=""/>
           </v:shape>
-          <o:OLEObject Type="Embed" ProgID="Equation.3" ShapeID="_x0000_i1029" DrawAspect="Content" ObjectID="_1383894513" r:id="rId20"/>
+          <o:OLEObject Type="Embed" ProgID="Equation.3" ShapeID="_x0000_i1029" DrawAspect="Content" ObjectID="_1383896539" r:id="rId20"/>
         </w:object>
       </w:r>
       <w:r>
@@ -2225,7 +2303,6 @@
           <w:noProof/>
           <w:lang w:val="en-NZ" w:eastAsia="en-NZ"/>
         </w:rPr>
-        <w:lastRenderedPageBreak/>
         <w:drawing>
           <wp:inline distT="0" distB="0" distL="0" distR="0">
             <wp:extent cx="4381500" cy="4048324"/>
@@ -3384,6 +3461,7 @@
         <w:spacing w:after="0" w:line="240" w:lineRule="auto"/>
         <w:rPr>
           <w:rFonts w:ascii="Times New Roman" w:hAnsi="Times New Roman" w:cs="Times New Roman"/>
+          <w:lang w:val="nb-NO"/>
         </w:rPr>
       </w:pPr>
       <w:r>
@@ -3402,78 +3480,193 @@
       <w:r>
         <w:rPr>
           <w:rFonts w:ascii="Times New Roman" w:hAnsi="Times New Roman" w:cs="Times New Roman"/>
-        </w:rPr>
-        <w:t>proc_flag</w:t>
+          <w:lang w:val="nb-NO"/>
+        </w:rPr>
+        <w:t>proc_</w:t>
+      </w:r>
+      <w:proofErr w:type="gramStart"/>
+      <w:r>
+        <w:rPr>
+          <w:rFonts w:ascii="Times New Roman" w:hAnsi="Times New Roman" w:cs="Times New Roman"/>
+          <w:lang w:val="nb-NO"/>
+        </w:rPr>
+        <w:t>flag</w:t>
       </w:r>
       <w:proofErr w:type="spellEnd"/>
       <w:r>
         <w:rPr>
           <w:rFonts w:ascii="Times New Roman" w:hAnsi="Times New Roman" w:cs="Times New Roman"/>
+          <w:lang w:val="nb-NO"/>
         </w:rPr>
         <w:t xml:space="preserve">: </w:t>
       </w:r>
       <w:r>
         <w:rPr>
           <w:rFonts w:ascii="Times New Roman" w:hAnsi="Times New Roman" w:cs="Times New Roman"/>
+          <w:lang w:val="nb-NO"/>
         </w:rPr>
         <w:t xml:space="preserve">   </w:t>
       </w:r>
       <w:r>
         <w:rPr>
           <w:rFonts w:ascii="Times New Roman" w:hAnsi="Times New Roman" w:cs="Times New Roman"/>
+          <w:lang w:val="nb-NO"/>
         </w:rPr>
         <w:t xml:space="preserve"> </w:t>
       </w:r>
       <w:r>
         <w:rPr>
           <w:rFonts w:ascii="Times New Roman" w:hAnsi="Times New Roman" w:cs="Times New Roman"/>
+          <w:lang w:val="nb-NO"/>
         </w:rPr>
         <w:t>2</w:t>
       </w:r>
+      <w:proofErr w:type="gramEnd"/>
     </w:p>
     <w:p>
       <w:pPr>
         <w:spacing w:after="0" w:line="240" w:lineRule="auto"/>
         <w:rPr>
           <w:rFonts w:ascii="Times New Roman" w:hAnsi="Times New Roman" w:cs="Times New Roman"/>
-        </w:rPr>
-      </w:pPr>
-      <w:r>
-        <w:rPr>
-          <w:rFonts w:ascii="Times New Roman" w:hAnsi="Times New Roman" w:cs="Times New Roman"/>
-        </w:rPr>
-        <w:t xml:space="preserve">               </w:t>
-      </w:r>
-      <w:r>
-        <w:rPr>
-          <w:rFonts w:ascii="Times New Roman" w:hAnsi="Times New Roman" w:cs="Times New Roman"/>
+          <w:lang w:val="nb-NO"/>
+        </w:rPr>
+      </w:pPr>
+      <w:r>
+        <w:rPr>
+          <w:rFonts w:ascii="Times New Roman" w:hAnsi="Times New Roman" w:cs="Times New Roman"/>
+          <w:lang w:val="nb-NO"/>
+        </w:rPr>
+        <w:t xml:space="preserve">                 </w:t>
+      </w:r>
+      <w:proofErr w:type="gramStart"/>
+      <w:r>
+        <w:rPr>
+          <w:rFonts w:ascii="Times New Roman" w:hAnsi="Times New Roman" w:cs="Times New Roman"/>
+          <w:lang w:val="nb-NO"/>
+        </w:rPr>
+        <w:t xml:space="preserve">D: </w:t>
+      </w:r>
+      <w:r>
+        <w:rPr>
+          <w:rFonts w:ascii="Times New Roman" w:hAnsi="Times New Roman" w:cs="Times New Roman"/>
+          <w:lang w:val="nb-NO"/>
         </w:rPr>
         <w:t xml:space="preserve">  </w:t>
       </w:r>
       <w:r>
         <w:rPr>
           <w:rFonts w:ascii="Times New Roman" w:hAnsi="Times New Roman" w:cs="Times New Roman"/>
-        </w:rPr>
-        <w:t xml:space="preserve">D: </w:t>
-      </w:r>
-      <w:r>
-        <w:rPr>
-          <w:rFonts w:ascii="Times New Roman" w:hAnsi="Times New Roman" w:cs="Times New Roman"/>
+          <w:lang w:val="nb-NO"/>
+        </w:rPr>
+        <w:t xml:space="preserve"> </w:t>
+      </w:r>
+      <w:r>
+        <w:rPr>
+          <w:rFonts w:ascii="Times New Roman" w:hAnsi="Times New Roman" w:cs="Times New Roman"/>
+          <w:lang w:val="nb-NO"/>
+        </w:rPr>
+        <w:t>10</w:t>
+      </w:r>
+      <w:proofErr w:type="gramEnd"/>
+    </w:p>
+    <w:p>
+      <w:pPr>
+        <w:spacing w:after="0" w:line="240" w:lineRule="auto"/>
+        <w:rPr>
+          <w:rFonts w:ascii="Times New Roman" w:hAnsi="Times New Roman" w:cs="Times New Roman"/>
+          <w:lang w:val="nb-NO"/>
+        </w:rPr>
+      </w:pPr>
+      <w:r>
+        <w:rPr>
+          <w:rFonts w:ascii="Times New Roman" w:hAnsi="Times New Roman" w:cs="Times New Roman"/>
+          <w:lang w:val="nb-NO"/>
+        </w:rPr>
+        <w:t xml:space="preserve">                 </w:t>
+      </w:r>
+      <w:proofErr w:type="gramStart"/>
+      <w:r>
+        <w:rPr>
+          <w:rFonts w:ascii="Times New Roman" w:hAnsi="Times New Roman" w:cs="Times New Roman"/>
+          <w:lang w:val="nb-NO"/>
+        </w:rPr>
+        <w:t xml:space="preserve">T: </w:t>
+      </w:r>
+      <w:r>
+        <w:rPr>
+          <w:rFonts w:ascii="Times New Roman" w:hAnsi="Times New Roman" w:cs="Times New Roman"/>
+          <w:lang w:val="nb-NO"/>
+        </w:rPr>
+        <w:t xml:space="preserve"> </w:t>
+      </w:r>
+      <w:r>
+        <w:rPr>
+          <w:rFonts w:ascii="Times New Roman" w:hAnsi="Times New Roman" w:cs="Times New Roman"/>
+          <w:lang w:val="nb-NO"/>
+        </w:rPr>
+        <w:t xml:space="preserve"> </w:t>
+      </w:r>
+      <w:r>
+        <w:rPr>
+          <w:rFonts w:ascii="Times New Roman" w:hAnsi="Times New Roman" w:cs="Times New Roman"/>
+          <w:lang w:val="nb-NO"/>
+        </w:rPr>
+        <w:t xml:space="preserve"> </w:t>
+      </w:r>
+      <w:r>
+        <w:rPr>
+          <w:rFonts w:ascii="Times New Roman" w:hAnsi="Times New Roman" w:cs="Times New Roman"/>
+          <w:lang w:val="nb-NO"/>
+        </w:rPr>
+        <w:t>10</w:t>
+      </w:r>
+      <w:proofErr w:type="gramEnd"/>
+    </w:p>
+    <w:p>
+      <w:pPr>
+        <w:spacing w:after="0" w:line="240" w:lineRule="auto"/>
+        <w:rPr>
+          <w:rFonts w:ascii="Times New Roman" w:hAnsi="Times New Roman" w:cs="Times New Roman"/>
+          <w:lang w:val="nb-NO"/>
+        </w:rPr>
+      </w:pPr>
+      <w:r>
+        <w:rPr>
+          <w:rFonts w:ascii="Times New Roman" w:hAnsi="Times New Roman" w:cs="Times New Roman"/>
+          <w:lang w:val="nb-NO"/>
+        </w:rPr>
+        <w:t xml:space="preserve">                 </w:t>
+      </w:r>
+      <w:proofErr w:type="gramStart"/>
+      <w:r>
+        <w:rPr>
+          <w:rFonts w:ascii="Times New Roman" w:hAnsi="Times New Roman" w:cs="Times New Roman"/>
+          <w:lang w:val="nb-NO"/>
+        </w:rPr>
+        <w:t xml:space="preserve">P: </w:t>
+      </w:r>
+      <w:r>
+        <w:rPr>
+          <w:rFonts w:ascii="Times New Roman" w:hAnsi="Times New Roman" w:cs="Times New Roman"/>
+          <w:lang w:val="nb-NO"/>
         </w:rPr>
         <w:t xml:space="preserve">  </w:t>
       </w:r>
       <w:r>
         <w:rPr>
           <w:rFonts w:ascii="Times New Roman" w:hAnsi="Times New Roman" w:cs="Times New Roman"/>
+          <w:lang w:val="nb-NO"/>
         </w:rPr>
         <w:t xml:space="preserve"> </w:t>
       </w:r>
       <w:r>
         <w:rPr>
           <w:rFonts w:ascii="Times New Roman" w:hAnsi="Times New Roman" w:cs="Times New Roman"/>
-        </w:rPr>
-        <w:t>10</w:t>
-      </w:r>
+          <w:lang w:val="nb-NO"/>
+        </w:rPr>
+        <w:t>30</w:t>
+      </w:r>
+      <w:proofErr w:type="gramEnd"/>
     </w:p>
     <w:p>
       <w:pPr>
@@ -3485,108 +3678,9 @@
       <w:r>
         <w:rPr>
           <w:rFonts w:ascii="Times New Roman" w:hAnsi="Times New Roman" w:cs="Times New Roman"/>
-        </w:rPr>
-        <w:t xml:space="preserve">              </w:t>
-      </w:r>
-      <w:r>
-        <w:rPr>
-          <w:rFonts w:ascii="Times New Roman" w:hAnsi="Times New Roman" w:cs="Times New Roman"/>
-        </w:rPr>
-        <w:t xml:space="preserve">  </w:t>
-      </w:r>
-      <w:r>
-        <w:rPr>
-          <w:rFonts w:ascii="Times New Roman" w:hAnsi="Times New Roman" w:cs="Times New Roman"/>
-        </w:rPr>
-        <w:t xml:space="preserve"> T: </w:t>
-      </w:r>
-      <w:r>
-        <w:rPr>
-          <w:rFonts w:ascii="Times New Roman" w:hAnsi="Times New Roman" w:cs="Times New Roman"/>
-        </w:rPr>
-        <w:t xml:space="preserve"> </w:t>
-      </w:r>
-      <w:r>
-        <w:rPr>
-          <w:rFonts w:ascii="Times New Roman" w:hAnsi="Times New Roman" w:cs="Times New Roman"/>
-        </w:rPr>
-        <w:t xml:space="preserve"> </w:t>
-      </w:r>
-      <w:r>
-        <w:rPr>
-          <w:rFonts w:ascii="Times New Roman" w:hAnsi="Times New Roman" w:cs="Times New Roman"/>
-        </w:rPr>
-        <w:t xml:space="preserve"> </w:t>
-      </w:r>
-      <w:r>
-        <w:rPr>
-          <w:rFonts w:ascii="Times New Roman" w:hAnsi="Times New Roman" w:cs="Times New Roman"/>
-        </w:rPr>
-        <w:t>10</w:t>
-      </w:r>
-    </w:p>
-    <w:p>
-      <w:pPr>
-        <w:spacing w:after="0" w:line="240" w:lineRule="auto"/>
-        <w:rPr>
-          <w:rFonts w:ascii="Times New Roman" w:hAnsi="Times New Roman" w:cs="Times New Roman"/>
-        </w:rPr>
-      </w:pPr>
-      <w:r>
-        <w:rPr>
-          <w:rFonts w:ascii="Times New Roman" w:hAnsi="Times New Roman" w:cs="Times New Roman"/>
-        </w:rPr>
-        <w:t xml:space="preserve">              </w:t>
-      </w:r>
-      <w:r>
-        <w:rPr>
-          <w:rFonts w:ascii="Times New Roman" w:hAnsi="Times New Roman" w:cs="Times New Roman"/>
-        </w:rPr>
-        <w:t xml:space="preserve">  </w:t>
-      </w:r>
-      <w:r>
-        <w:rPr>
-          <w:rFonts w:ascii="Times New Roman" w:hAnsi="Times New Roman" w:cs="Times New Roman"/>
-        </w:rPr>
-        <w:t xml:space="preserve"> P: </w:t>
-      </w:r>
-      <w:r>
-        <w:rPr>
-          <w:rFonts w:ascii="Times New Roman" w:hAnsi="Times New Roman" w:cs="Times New Roman"/>
-        </w:rPr>
-        <w:t xml:space="preserve">  </w:t>
-      </w:r>
-      <w:r>
-        <w:rPr>
-          <w:rFonts w:ascii="Times New Roman" w:hAnsi="Times New Roman" w:cs="Times New Roman"/>
-        </w:rPr>
-        <w:t xml:space="preserve"> </w:t>
-      </w:r>
-      <w:r>
-        <w:rPr>
-          <w:rFonts w:ascii="Times New Roman" w:hAnsi="Times New Roman" w:cs="Times New Roman"/>
-        </w:rPr>
-        <w:t>30</w:t>
-      </w:r>
-    </w:p>
-    <w:p>
-      <w:pPr>
-        <w:spacing w:after="0" w:line="240" w:lineRule="auto"/>
-        <w:rPr>
-          <w:rFonts w:ascii="Times New Roman" w:hAnsi="Times New Roman" w:cs="Times New Roman"/>
-        </w:rPr>
-      </w:pPr>
-      <w:r>
-        <w:rPr>
-          <w:rFonts w:ascii="Times New Roman" w:hAnsi="Times New Roman" w:cs="Times New Roman"/>
-        </w:rPr>
-        <w:t xml:space="preserve">               </w:t>
-      </w:r>
-      <w:r>
-        <w:rPr>
-          <w:rFonts w:ascii="Times New Roman" w:hAnsi="Times New Roman" w:cs="Times New Roman"/>
-        </w:rPr>
-        <w:t xml:space="preserve">  </w:t>
+          <w:lang w:val="nb-NO"/>
+        </w:rPr>
+        <w:t xml:space="preserve">                 </w:t>
       </w:r>
       <w:r>
         <w:rPr>
@@ -4125,7 +4219,7 @@
           <w:rPr>
             <w:noProof/>
           </w:rPr>
-          <w:t>1</w:t>
+          <w:t>2</w:t>
         </w:r>
         <w:r>
           <w:rPr>
@@ -4487,6 +4581,92 @@
     </w:lvl>
   </w:abstractNum>
   <w:abstractNum w:abstractNumId="3">
+    <w:nsid w:val="45371C14"/>
+    <w:multiLevelType w:val="hybridMultilevel"/>
+    <w:tmpl w:val="D6D2D540"/>
+    <w:lvl w:ilvl="0" w:tplc="1409000F">
+      <w:start w:val="1"/>
+      <w:numFmt w:val="decimal"/>
+      <w:lvlText w:val="%1."/>
+      <w:lvlJc w:val="left"/>
+      <w:pPr>
+        <w:ind w:left="720" w:hanging="360"/>
+      </w:pPr>
+    </w:lvl>
+    <w:lvl w:ilvl="1" w:tplc="14090019" w:tentative="1">
+      <w:start w:val="1"/>
+      <w:numFmt w:val="lowerLetter"/>
+      <w:lvlText w:val="%2."/>
+      <w:lvlJc w:val="left"/>
+      <w:pPr>
+        <w:ind w:left="1440" w:hanging="360"/>
+      </w:pPr>
+    </w:lvl>
+    <w:lvl w:ilvl="2" w:tplc="1409001B" w:tentative="1">
+      <w:start w:val="1"/>
+      <w:numFmt w:val="lowerRoman"/>
+      <w:lvlText w:val="%3."/>
+      <w:lvlJc w:val="right"/>
+      <w:pPr>
+        <w:ind w:left="2160" w:hanging="180"/>
+      </w:pPr>
+    </w:lvl>
+    <w:lvl w:ilvl="3" w:tplc="1409000F" w:tentative="1">
+      <w:start w:val="1"/>
+      <w:numFmt w:val="decimal"/>
+      <w:lvlText w:val="%4."/>
+      <w:lvlJc w:val="left"/>
+      <w:pPr>
+        <w:ind w:left="2880" w:hanging="360"/>
+      </w:pPr>
+    </w:lvl>
+    <w:lvl w:ilvl="4" w:tplc="14090019" w:tentative="1">
+      <w:start w:val="1"/>
+      <w:numFmt w:val="lowerLetter"/>
+      <w:lvlText w:val="%5."/>
+      <w:lvlJc w:val="left"/>
+      <w:pPr>
+        <w:ind w:left="3600" w:hanging="360"/>
+      </w:pPr>
+    </w:lvl>
+    <w:lvl w:ilvl="5" w:tplc="1409001B" w:tentative="1">
+      <w:start w:val="1"/>
+      <w:numFmt w:val="lowerRoman"/>
+      <w:lvlText w:val="%6."/>
+      <w:lvlJc w:val="right"/>
+      <w:pPr>
+        <w:ind w:left="4320" w:hanging="180"/>
+      </w:pPr>
+    </w:lvl>
+    <w:lvl w:ilvl="6" w:tplc="1409000F" w:tentative="1">
+      <w:start w:val="1"/>
+      <w:numFmt w:val="decimal"/>
+      <w:lvlText w:val="%7."/>
+      <w:lvlJc w:val="left"/>
+      <w:pPr>
+        <w:ind w:left="5040" w:hanging="360"/>
+      </w:pPr>
+    </w:lvl>
+    <w:lvl w:ilvl="7" w:tplc="14090019" w:tentative="1">
+      <w:start w:val="1"/>
+      <w:numFmt w:val="lowerLetter"/>
+      <w:lvlText w:val="%8."/>
+      <w:lvlJc w:val="left"/>
+      <w:pPr>
+        <w:ind w:left="5760" w:hanging="360"/>
+      </w:pPr>
+    </w:lvl>
+    <w:lvl w:ilvl="8" w:tplc="1409001B" w:tentative="1">
+      <w:start w:val="1"/>
+      <w:numFmt w:val="lowerRoman"/>
+      <w:lvlText w:val="%9."/>
+      <w:lvlJc w:val="right"/>
+      <w:pPr>
+        <w:ind w:left="6480" w:hanging="180"/>
+      </w:pPr>
+    </w:lvl>
+  </w:abstractNum>
+  <w:abstractNum w:abstractNumId="4">
     <w:nsid w:val="79DC3BBF"/>
     <w:multiLevelType w:val="hybridMultilevel"/>
     <w:tmpl w:val="3B98AC10"/>
@@ -4603,13 +4783,16 @@
     <w:abstractNumId w:val="1"/>
   </w:num>
   <w:num w:numId="2">
-    <w:abstractNumId w:val="3"/>
+    <w:abstractNumId w:val="4"/>
   </w:num>
   <w:num w:numId="3">
     <w:abstractNumId w:val="2"/>
   </w:num>
   <w:num w:numId="4">
     <w:abstractNumId w:val="0"/>
+  </w:num>
+  <w:num w:numId="5">
+    <w:abstractNumId w:val="3"/>
   </w:num>
 </w:numbering>
 </file>

</xml_diff>